<commit_message>
set lai logic va so luong boom
</commit_message>
<xml_diff>
--- a/Logic game Vortorb Flip.docx
+++ b/Logic game Vortorb Flip.docx
@@ -63,7 +63,7 @@
       <w:pPr>
         <w:jc w:val="both"/>
         <w:rPr>
-          <w:lang w:val="en-US"/>
+          <w:lang w:val="vi-VN"/>
         </w:rPr>
       </w:pPr>
     </w:p>
@@ -128,6 +128,177 @@
         </w:rPr>
         <w:t>.</w:t>
       </w:r>
+    </w:p>
+    <w:p>
+      <w:pPr>
+        <w:jc w:val="both"/>
+        <w:rPr>
+          <w:lang w:val="vi-VN"/>
+        </w:rPr>
+      </w:pPr>
+    </w:p>
+    <w:p>
+      <w:pPr>
+        <w:pStyle w:val="ListParagraph"/>
+        <w:numPr>
+          <w:ilvl w:val="0"/>
+          <w:numId w:val="2"/>
+        </w:numPr>
+        <w:jc w:val="both"/>
+        <w:rPr>
+          <w:lang w:val="en-US"/>
+        </w:rPr>
+      </w:pPr>
+      <w:proofErr w:type="spellStart"/>
+      <w:r>
+        <w:rPr>
+          <w:lang w:val="en-US"/>
+        </w:rPr>
+        <w:t>Lvl</w:t>
+      </w:r>
+      <w:proofErr w:type="spellEnd"/>
+      <w:r>
+        <w:rPr>
+          <w:lang w:val="en-US"/>
+        </w:rPr>
+        <w:t xml:space="preserve"> up: </w:t>
+      </w:r>
+      <w:proofErr w:type="spellStart"/>
+      <w:r>
+        <w:rPr>
+          <w:lang w:val="en-US"/>
+        </w:rPr>
+        <w:t>tỉ</w:t>
+      </w:r>
+      <w:proofErr w:type="spellEnd"/>
+      <w:r>
+        <w:rPr>
+          <w:lang w:val="vi-VN"/>
+        </w:rPr>
+        <w:t xml:space="preserve"> lệ số 2,3 tăng</w:t>
+      </w:r>
+    </w:p>
+    <w:p>
+      <w:pPr>
+        <w:pStyle w:val="ListParagraph"/>
+        <w:rPr>
+          <w:lang w:val="en-US"/>
+        </w:rPr>
+      </w:pPr>
+    </w:p>
+    <w:p>
+      <w:pPr>
+        <w:pStyle w:val="ListParagraph"/>
+        <w:numPr>
+          <w:ilvl w:val="0"/>
+          <w:numId w:val="2"/>
+        </w:numPr>
+        <w:jc w:val="both"/>
+        <w:rPr>
+          <w:lang w:val="en-US"/>
+        </w:rPr>
+      </w:pPr>
+      <w:r>
+        <w:rPr>
+          <w:lang w:val="en-US"/>
+        </w:rPr>
+        <w:t>LVL</w:t>
+      </w:r>
+      <w:r>
+        <w:rPr>
+          <w:lang w:val="vi-VN"/>
+        </w:rPr>
+        <w:t>1: tổng số 2, 3 dao động từ 3-4-5. Số boom 6</w:t>
+      </w:r>
+    </w:p>
+    <w:p>
+      <w:pPr>
+        <w:pStyle w:val="ListParagraph"/>
+        <w:rPr>
+          <w:lang w:val="en-US"/>
+        </w:rPr>
+      </w:pPr>
+    </w:p>
+    <w:p>
+      <w:pPr>
+        <w:pStyle w:val="ListParagraph"/>
+        <w:numPr>
+          <w:ilvl w:val="0"/>
+          <w:numId w:val="2"/>
+        </w:numPr>
+        <w:jc w:val="both"/>
+        <w:rPr>
+          <w:lang w:val="en-US"/>
+        </w:rPr>
+      </w:pPr>
+      <w:r>
+        <w:rPr>
+          <w:lang w:val="en-US"/>
+        </w:rPr>
+        <w:t>LVL</w:t>
+      </w:r>
+      <w:r>
+        <w:rPr>
+          <w:lang w:val="vi-VN"/>
+        </w:rPr>
+        <w:t>2: 4 5 6. Số boom là 7</w:t>
+      </w:r>
+    </w:p>
+    <w:p>
+      <w:pPr>
+        <w:pStyle w:val="ListParagraph"/>
+        <w:rPr>
+          <w:lang w:val="en-US"/>
+        </w:rPr>
+      </w:pPr>
+    </w:p>
+    <w:p>
+      <w:pPr>
+        <w:pStyle w:val="ListParagraph"/>
+        <w:numPr>
+          <w:ilvl w:val="0"/>
+          <w:numId w:val="2"/>
+        </w:numPr>
+        <w:jc w:val="both"/>
+        <w:rPr>
+          <w:lang w:val="en-US"/>
+        </w:rPr>
+      </w:pPr>
+      <w:proofErr w:type="spellStart"/>
+      <w:r>
+        <w:rPr>
+          <w:lang w:val="en-US"/>
+        </w:rPr>
+        <w:t>Lvl</w:t>
+      </w:r>
+      <w:proofErr w:type="spellEnd"/>
+      <w:r>
+        <w:rPr>
+          <w:lang w:val="vi-VN"/>
+        </w:rPr>
+        <w:t>3: 5,6,7. Số boom laf 8</w:t>
+      </w:r>
+    </w:p>
+    <w:p>
+      <w:pPr>
+        <w:pStyle w:val="ListParagraph"/>
+        <w:rPr>
+          <w:lang w:val="en-US"/>
+        </w:rPr>
+      </w:pPr>
+    </w:p>
+    <w:p>
+      <w:pPr>
+        <w:pStyle w:val="ListParagraph"/>
+        <w:numPr>
+          <w:ilvl w:val="0"/>
+          <w:numId w:val="2"/>
+        </w:numPr>
+        <w:jc w:val="both"/>
+        <w:rPr>
+          <w:lang w:val="en-US"/>
+        </w:rPr>
+      </w:pPr>
     </w:p>
     <w:sectPr>
       <w:pgSz w:w="12240" w:h="15840"/>

</xml_diff>